<commit_message>
- updated TLV genration - Playback atteck protection - some bog fix -HW desing updated
</commit_message>
<xml_diff>
--- a/Firmware/Tools/ToolsScriptDoc/ScriptDoc.docx
+++ b/Firmware/Tools/ToolsScriptDoc/ScriptDoc.docx
@@ -5,155 +5,268 @@
     <w:p>
       <w:r>
         <w:rPr>
-          <w:noProof/>
+          <w:b/>
         </w:rPr>
-        <w:drawing>
-          <wp:inline distT="0" distB="0" distL="0" distR="0">
-            <wp:extent cx="9225009" cy="2370670"/>
-            <wp:effectExtent l="19050" t="0" r="0" b="0"/>
-            <wp:docPr id="3" name="Picture 3" descr="C:\Users\acer\Desktop\_GitConDev\Firmware\Tools\script_help\Bootloader_hex.png"/>
-            <wp:cNvGraphicFramePr>
-              <a:graphicFrameLocks xmlns:a="http://schemas.openxmlformats.org/drawingml/2006/main" noChangeAspect="1"/>
-            </wp:cNvGraphicFramePr>
-            <a:graphic xmlns:a="http://schemas.openxmlformats.org/drawingml/2006/main">
-              <a:graphicData uri="http://schemas.openxmlformats.org/drawingml/2006/picture">
-                <pic:pic xmlns:pic="http://schemas.openxmlformats.org/drawingml/2006/picture">
-                  <pic:nvPicPr>
-                    <pic:cNvPr id="0" name="Picture 3" descr="C:\Users\acer\Desktop\_GitConDev\Firmware\Tools\script_help\Bootloader_hex.png"/>
-                    <pic:cNvPicPr>
-                      <a:picLocks noChangeAspect="1" noChangeArrowheads="1"/>
-                    </pic:cNvPicPr>
-                  </pic:nvPicPr>
-                  <pic:blipFill>
-                    <a:blip r:embed="rId4"/>
-                    <a:srcRect/>
-                    <a:stretch>
-                      <a:fillRect/>
-                    </a:stretch>
-                  </pic:blipFill>
-                  <pic:spPr bwMode="auto">
-                    <a:xfrm>
-                      <a:off x="0" y="0"/>
-                      <a:ext cx="9226390" cy="2371025"/>
-                    </a:xfrm>
-                    <a:prstGeom prst="rect">
-                      <a:avLst/>
-                    </a:prstGeom>
-                    <a:noFill/>
-                    <a:ln w="9525">
-                      <a:noFill/>
-                      <a:miter lim="800000"/>
-                      <a:headEnd/>
-                      <a:tailEnd/>
-                    </a:ln>
-                  </pic:spPr>
-                </pic:pic>
-              </a:graphicData>
-            </a:graphic>
-          </wp:inline>
-        </w:drawing>
-      </w:r>
+        <w:t>ReplaceAdd.py</w:t>
+      </w:r>
+      <w:r>
+        <w:t xml:space="preserve"> :  Application code uses the function from </w:t>
+      </w:r>
+      <w:proofErr w:type="spellStart"/>
+      <w:r>
+        <w:t>bootloader</w:t>
+      </w:r>
+      <w:proofErr w:type="spellEnd"/>
+      <w:r>
+        <w:t xml:space="preserve"> these function address can </w:t>
+      </w:r>
+      <w:proofErr w:type="spellStart"/>
+      <w:r>
+        <w:t>chnge</w:t>
+      </w:r>
+      <w:proofErr w:type="spellEnd"/>
+      <w:r>
+        <w:t xml:space="preserve"> when any changes done to </w:t>
+      </w:r>
+      <w:proofErr w:type="spellStart"/>
+      <w:r>
+        <w:t>bootloader</w:t>
+      </w:r>
+      <w:proofErr w:type="spellEnd"/>
+      <w:r>
+        <w:t xml:space="preserve">, this script is after building </w:t>
+      </w:r>
+      <w:proofErr w:type="spellStart"/>
+      <w:r>
+        <w:t>bootloader</w:t>
+      </w:r>
+      <w:proofErr w:type="spellEnd"/>
+      <w:r>
+        <w:t xml:space="preserve"> to take new function addresses and replace it in application code and then application code is build </w:t>
+      </w:r>
+      <w:r>
+        <w:t xml:space="preserve">. This is configured in project to run on application pre </w:t>
+      </w:r>
+      <w:proofErr w:type="gramStart"/>
+      <w:r>
+        <w:t>build ,Called</w:t>
+      </w:r>
+      <w:proofErr w:type="gramEnd"/>
+      <w:r>
+        <w:t xml:space="preserve"> by pre</w:t>
+      </w:r>
+      <w:r>
+        <w:t>tbuild.bat</w:t>
+      </w:r>
+      <w:r>
+        <w:t xml:space="preserve"> in make file of application on running </w:t>
+      </w:r>
+      <w:proofErr w:type="spellStart"/>
+      <w:r>
+        <w:t>autobuild.h</w:t>
+      </w:r>
+      <w:proofErr w:type="spellEnd"/>
+    </w:p>
+    <w:p>
+      <w:proofErr w:type="gramStart"/>
       <w:r>
         <w:rPr>
-          <w:noProof/>
+          <w:b/>
         </w:rPr>
-        <w:drawing>
-          <wp:inline distT="0" distB="0" distL="0" distR="0">
-            <wp:extent cx="6790055" cy="986790"/>
-            <wp:effectExtent l="19050" t="0" r="0" b="0"/>
-            <wp:docPr id="2" name="Picture 2" descr="C:\Users\acer\Desktop\_GitConDev\Firmware\Tools\script_help\App_hex.png"/>
-            <wp:cNvGraphicFramePr>
-              <a:graphicFrameLocks xmlns:a="http://schemas.openxmlformats.org/drawingml/2006/main" noChangeAspect="1"/>
-            </wp:cNvGraphicFramePr>
-            <a:graphic xmlns:a="http://schemas.openxmlformats.org/drawingml/2006/main">
-              <a:graphicData uri="http://schemas.openxmlformats.org/drawingml/2006/picture">
-                <pic:pic xmlns:pic="http://schemas.openxmlformats.org/drawingml/2006/picture">
-                  <pic:nvPicPr>
-                    <pic:cNvPr id="0" name="Picture 2" descr="C:\Users\acer\Desktop\_GitConDev\Firmware\Tools\script_help\App_hex.png"/>
-                    <pic:cNvPicPr>
-                      <a:picLocks noChangeAspect="1" noChangeArrowheads="1"/>
-                    </pic:cNvPicPr>
-                  </pic:nvPicPr>
-                  <pic:blipFill>
-                    <a:blip r:embed="rId5"/>
-                    <a:srcRect/>
-                    <a:stretch>
-                      <a:fillRect/>
-                    </a:stretch>
-                  </pic:blipFill>
-                  <pic:spPr bwMode="auto">
-                    <a:xfrm>
-                      <a:off x="0" y="0"/>
-                      <a:ext cx="6790055" cy="986790"/>
-                    </a:xfrm>
-                    <a:prstGeom prst="rect">
-                      <a:avLst/>
-                    </a:prstGeom>
-                    <a:noFill/>
-                    <a:ln w="9525">
-                      <a:noFill/>
-                      <a:miter lim="800000"/>
-                      <a:headEnd/>
-                      <a:tailEnd/>
-                    </a:ln>
-                  </pic:spPr>
-                </pic:pic>
-              </a:graphicData>
-            </a:graphic>
-          </wp:inline>
-        </w:drawing>
-      </w:r>
+        <w:t>OtaBuilderMplab.py</w:t>
+      </w:r>
+      <w:r>
+        <w:t xml:space="preserve"> :</w:t>
+      </w:r>
+      <w:proofErr w:type="gramEnd"/>
+      <w:r>
+        <w:t xml:space="preserve"> this build OTA file , from application hex file , it takes app folder location  as </w:t>
+      </w:r>
+      <w:proofErr w:type="spellStart"/>
+      <w:r>
+        <w:t>perameter</w:t>
+      </w:r>
+      <w:proofErr w:type="spellEnd"/>
+      <w:r>
+        <w:t xml:space="preserve">, get device type from application </w:t>
+      </w:r>
+      <w:proofErr w:type="spellStart"/>
+      <w:r>
+        <w:t>config</w:t>
+      </w:r>
+      <w:proofErr w:type="spellEnd"/>
+      <w:r>
+        <w:t xml:space="preserve"> file, </w:t>
+      </w:r>
+      <w:proofErr w:type="spellStart"/>
+      <w:r>
+        <w:t>gerate</w:t>
+      </w:r>
+      <w:proofErr w:type="spellEnd"/>
+      <w:r>
+        <w:t xml:space="preserve"> OTA file in app build folder.</w:t>
+      </w:r>
+      <w:r>
+        <w:t xml:space="preserve"> This is configured in application project to run on application post </w:t>
+      </w:r>
+      <w:proofErr w:type="gramStart"/>
+      <w:r>
+        <w:t>build ,Called</w:t>
+      </w:r>
+      <w:proofErr w:type="gramEnd"/>
+      <w:r>
+        <w:t xml:space="preserve"> by </w:t>
+      </w:r>
+      <w:r>
+        <w:t>postbuild.bat</w:t>
+      </w:r>
+      <w:r>
+        <w:t xml:space="preserve"> in make file of application on running </w:t>
+      </w:r>
+      <w:proofErr w:type="spellStart"/>
+      <w:r>
+        <w:t>autobuild.h</w:t>
+      </w:r>
+      <w:proofErr w:type="spellEnd"/>
+    </w:p>
+    <w:p>
       <w:r>
         <w:rPr>
-          <w:noProof/>
+          <w:b/>
         </w:rPr>
-        <w:drawing>
-          <wp:inline distT="0" distB="0" distL="0" distR="0">
-            <wp:extent cx="10203180" cy="1819910"/>
-            <wp:effectExtent l="19050" t="0" r="7620" b="0"/>
-            <wp:docPr id="1" name="Picture 1" descr="C:\Users\acer\Desktop\_GitConDev\Firmware\Tools\script_help\Combined_image.png"/>
-            <wp:cNvGraphicFramePr>
-              <a:graphicFrameLocks xmlns:a="http://schemas.openxmlformats.org/drawingml/2006/main" noChangeAspect="1"/>
-            </wp:cNvGraphicFramePr>
-            <a:graphic xmlns:a="http://schemas.openxmlformats.org/drawingml/2006/main">
-              <a:graphicData uri="http://schemas.openxmlformats.org/drawingml/2006/picture">
-                <pic:pic xmlns:pic="http://schemas.openxmlformats.org/drawingml/2006/picture">
-                  <pic:nvPicPr>
-                    <pic:cNvPr id="0" name="Picture 1" descr="C:\Users\acer\Desktop\_GitConDev\Firmware\Tools\script_help\Combined_image.png"/>
-                    <pic:cNvPicPr>
-                      <a:picLocks noChangeAspect="1" noChangeArrowheads="1"/>
-                    </pic:cNvPicPr>
-                  </pic:nvPicPr>
-                  <pic:blipFill>
-                    <a:blip r:embed="rId6"/>
-                    <a:srcRect/>
-                    <a:stretch>
-                      <a:fillRect/>
-                    </a:stretch>
-                  </pic:blipFill>
-                  <pic:spPr bwMode="auto">
-                    <a:xfrm>
-                      <a:off x="0" y="0"/>
-                      <a:ext cx="10203180" cy="1819910"/>
-                    </a:xfrm>
-                    <a:prstGeom prst="rect">
-                      <a:avLst/>
-                    </a:prstGeom>
-                    <a:noFill/>
-                    <a:ln w="9525">
-                      <a:noFill/>
-                      <a:miter lim="800000"/>
-                      <a:headEnd/>
-                      <a:tailEnd/>
-                    </a:ln>
-                  </pic:spPr>
-                </pic:pic>
-              </a:graphicData>
-            </a:graphic>
-          </wp:inline>
-        </w:drawing>
+        <w:t>InjectCRCAppValid.py</w:t>
+      </w:r>
+      <w:r>
+        <w:t xml:space="preserve">: </w:t>
+      </w:r>
+      <w:r>
+        <w:t xml:space="preserve">this </w:t>
+      </w:r>
+      <w:proofErr w:type="spellStart"/>
+      <w:r>
+        <w:t>scipt</w:t>
+      </w:r>
+      <w:proofErr w:type="spellEnd"/>
+      <w:r>
+        <w:t xml:space="preserve"> take path </w:t>
+      </w:r>
+      <w:proofErr w:type="gramStart"/>
+      <w:r>
+        <w:t xml:space="preserve">of  </w:t>
+      </w:r>
+      <w:proofErr w:type="spellStart"/>
+      <w:r>
+        <w:t>AppBootCombine.Hex</w:t>
+      </w:r>
+      <w:proofErr w:type="spellEnd"/>
+      <w:proofErr w:type="gramEnd"/>
+      <w:r>
+        <w:t xml:space="preserve"> file and </w:t>
+      </w:r>
+      <w:proofErr w:type="spellStart"/>
+      <w:r>
+        <w:t>ota</w:t>
+      </w:r>
+      <w:proofErr w:type="spellEnd"/>
+      <w:r>
+        <w:t xml:space="preserve"> file in image folder and update combined hex file  with CRC and Application valid flag</w:t>
+      </w:r>
+      <w:r>
+        <w:rPr>
+          <w:b/>
+        </w:rPr>
+        <w:t xml:space="preserve"> ,</w:t>
+      </w:r>
+      <w:r>
+        <w:t>when combined hex file is generated</w:t>
+      </w:r>
+      <w:r>
+        <w:t xml:space="preserve">, for </w:t>
+      </w:r>
+      <w:proofErr w:type="spellStart"/>
+      <w:r>
+        <w:t>bootloader</w:t>
+      </w:r>
+      <w:proofErr w:type="spellEnd"/>
+      <w:r>
+        <w:t xml:space="preserve"> to jump to application , application CRC is needed and application valid </w:t>
+      </w:r>
+      <w:proofErr w:type="spellStart"/>
+      <w:r>
+        <w:t>shuld</w:t>
+      </w:r>
+      <w:proofErr w:type="spellEnd"/>
+      <w:r>
+        <w:t xml:space="preserve"> match the device type value in </w:t>
+      </w:r>
+      <w:proofErr w:type="spellStart"/>
+      <w:r>
+        <w:t>application.This</w:t>
+      </w:r>
+      <w:proofErr w:type="spellEnd"/>
+      <w:r>
+        <w:t xml:space="preserve"> script reads application code CRC and device type from OTA file and update </w:t>
+      </w:r>
+      <w:proofErr w:type="spellStart"/>
+      <w:r>
+        <w:t>AppBootCombine.Hex</w:t>
+      </w:r>
+      <w:proofErr w:type="spellEnd"/>
+      <w:r>
+        <w:t>.</w:t>
+      </w:r>
+      <w:r>
+        <w:t xml:space="preserve"> This script is run by autobuild.bat after generating combined hex file.</w:t>
       </w:r>
     </w:p>
+    <w:p>
+      <w:r>
+        <w:rPr>
+          <w:b/>
+        </w:rPr>
+        <w:t>InjectSnSetFect.py</w:t>
+      </w:r>
+      <w:r>
+        <w:t xml:space="preserve"> : this script injects Device serial number and set factory data complete flag in EEPROM and generates </w:t>
+      </w:r>
+      <w:r>
+        <w:t>AppBootCombineFactory.Hex</w:t>
+      </w:r>
+      <w:r>
+        <w:t xml:space="preserve"> file in image folder which can be loaded to specific device . </w:t>
+      </w:r>
+      <w:proofErr w:type="gramStart"/>
+      <w:r>
+        <w:t>called</w:t>
+      </w:r>
+      <w:proofErr w:type="gramEnd"/>
+      <w:r>
+        <w:t xml:space="preserve"> using </w:t>
+      </w:r>
+      <w:r>
+        <w:t>fectoryflash.bat</w:t>
+      </w:r>
+      <w:r>
+        <w:t xml:space="preserve"> which takes </w:t>
+      </w:r>
+      <w:proofErr w:type="spellStart"/>
+      <w:r>
+        <w:t>AppBootCombine.Hex</w:t>
+      </w:r>
+      <w:proofErr w:type="spellEnd"/>
+      <w:r>
+        <w:t xml:space="preserve"> location and Serial number as </w:t>
+      </w:r>
+      <w:proofErr w:type="spellStart"/>
+      <w:r>
+        <w:t>perameter</w:t>
+      </w:r>
+      <w:proofErr w:type="spellEnd"/>
+      <w:r>
+        <w:t>.</w:t>
+      </w:r>
+    </w:p>
+    <w:p/>
     <w:sectPr>
       <w:pgSz w:w="12240" w:h="15840"/>
       <w:pgMar w:top="1440" w:right="1440" w:bottom="1440" w:left="1440" w:header="720" w:footer="720" w:gutter="0"/>
@@ -323,6 +436,7 @@
   <w:style w:type="paragraph" w:default="1" w:styleId="Normal">
     <w:name w:val="Normal"/>
     <w:qFormat/>
+    <w:rsid w:val="000B7426"/>
   </w:style>
   <w:style w:type="character" w:default="1" w:styleId="DefaultParagraphFont">
     <w:name w:val="Default Paragraph Font"/>

</xml_diff>